<commit_message>
changed the inner tagging system
</commit_message>
<xml_diff>
--- a/examples/tagExampleExpected.docx
+++ b/examples/tagExampleExpected.docx
@@ -4,19 +4,19 @@
   <w:body>
     <w:p>
       <w:r>
-        <w:t/>
+        <w:t xml:space="preserve">Edgar</w:t>
       </w:r>
       <w:proofErr w:type="spellStart"/>
       <w:r>
-        <w:t>Edgar</w:t>
+        <w:t/>
       </w:r>
       <w:proofErr w:type="spellEnd"/>
       <w:r>
-        <w:t xml:space="preserve"> </w:t>
+        <w:t xml:space="preserve"> Hipp</w:t>
       </w:r>
       <w:proofErr w:type="spellStart"/>
       <w:r>
-        <w:t>Hipp</w:t>
+        <w:t/>
       </w:r>
       <w:proofErr w:type="spellEnd"/>
       <w:r>
@@ -72,14 +72,14 @@
       <w:rPr>
         <w:color w:val="FF0000"/>
       </w:rPr>
-      <w:t/>
+      <w:t xml:space="preserve">Edgar</w:t>
     </w:r>
     <w:proofErr w:type="spellStart"/>
     <w:r>
       <w:rPr>
         <w:color w:val="FF0000"/>
       </w:rPr>
-      <w:t>Edgar</w:t>
+      <w:t/>
     </w:r>
     <w:proofErr w:type="spellEnd"/>
     <w:r>
@@ -95,14 +95,14 @@
       <w:rPr>
         <w:highlight w:val="yellow"/>
       </w:rPr>
-      <w:t/>
+      <w:t xml:space="preserve">Hipp</w:t>
     </w:r>
     <w:proofErr w:type="spellStart"/>
     <w:r>
       <w:rPr>
         <w:highlight w:val="yellow"/>
       </w:rPr>
-      <w:t>Hipp</w:t>
+      <w:t/>
     </w:r>
     <w:proofErr w:type="spellEnd"/>
     <w:r>
@@ -115,11 +115,11 @@
       <w:ptab w:relativeTo="margin" w:alignment="right" w:leader="none"/>
     </w:r>
     <w:r>
+      <w:t xml:space="preserve">0652455478</w:t>
+    </w:r>
+    <w:proofErr w:type="gramStart"/>
+    <w:r>
       <w:t/>
-    </w:r>
-    <w:proofErr w:type="gramStart"/>
-    <w:r>
-      <w:t>0652455478</w:t>
     </w:r>
     <w:proofErr w:type="gramEnd"/>
     <w:r>
@@ -174,19 +174,19 @@
             <w:txbxContent>
               <w:p>
                 <w:r>
-                  <w:t/>
+                  <w:t xml:space="preserve">Edgar</w:t>
                 </w:r>
                 <w:proofErr w:type="spellStart"/>
                 <w:r>
-                  <w:t>Edgar</w:t>
+                  <w:t/>
                 </w:r>
                 <w:proofErr w:type="spellEnd"/>
                 <w:r>
-                  <w:t xml:space="preserve"> </w:t>
+                  <w:t xml:space="preserve"> Hipp</w:t>
                 </w:r>
                 <w:proofErr w:type="spellStart"/>
                 <w:r>
-                  <w:t>Hipp</w:t>
+                  <w:t/>
                 </w:r>
                 <w:proofErr w:type="spellEnd"/>
                 <w:r>
@@ -195,11 +195,11 @@
               </w:p>
               <w:p>
                 <w:r>
-                  <w:t/>
+                  <w:t xml:space="preserve">0652455478</w:t>
                 </w:r>
                 <w:proofErr w:type="gramStart"/>
                 <w:r>
-                  <w:t>0652455478</w:t>
+                  <w:t/>
                 </w:r>
                 <w:proofErr w:type="gramEnd"/>
                 <w:r>
@@ -225,11 +225,11 @@
             <w:txbxContent>
               <w:p>
                 <w:r>
-                  <w:t/>
+                  <w:t xml:space="preserve">New Website</w:t>
                 </w:r>
                 <w:proofErr w:type="gramStart"/>
                 <w:r>
-                  <w:t>undefined</w:t>
+                  <w:t/>
                 </w:r>
                 <w:proofErr w:type="gramEnd"/>
                 <w:r>

</xml_diff>